<commit_message>
Cambios menores a vision del proyecto
</commit_message>
<xml_diff>
--- a/TP2. E1 Visión del Proyecto.docx
+++ b/TP2. E1 Visión del Proyecto.docx
@@ -153,13 +153,17 @@
           <w:szCs w:val="24"/>
           <w:rtl w:val="0"/>
         </w:rPr>
-        <w:t xml:space="preserve"> 1.0</w:t>
+        <w:t xml:space="preserve"> 1.1</w:t>
       </w:r>
     </w:p>
     <w:p>
       <w:pPr>
         <w:pStyle w:val="Heading1"/>
-        <w:rPr/>
+        <w:rPr>
+          <w:rFonts w:ascii="Times New Roman" w:cs="Times New Roman" w:eastAsia="Times New Roman" w:hAnsi="Times New Roman"/>
+          <w:sz w:val="24"/>
+          <w:szCs w:val="24"/>
+        </w:rPr>
       </w:pPr>
       <w:r>
         <w:rPr>
@@ -167,63 +171,64 @@
         </w:rPr>
         <w:t xml:space="preserve">Introducción</w:t>
       </w:r>
-    </w:p>
-    <w:p>
-      <w:pPr>
-        <w:rPr/>
-      </w:pPr>
-      <w:r>
-        <w:rPr>
-          <w:rtl w:val="0"/>
-        </w:rPr>
-        <w:t xml:space="preserve">La educación contemporánea experimenta una transición irreversible hacia entornos digitales, un proceso acelerado por las demandas del siglo XXI y la globalización. No obstante, este avance tecnológico no siempre se traduce en una mejoría pedagógica; por el contrario, con frecuencia perpetúa el problema ancestral de la homogeneización de la enseñanza, donde metodologías únicas intentan atender aulas caracterizadas por una vasta diversidad de capacidades cognitivas, estilos de procesamiento y potencialidades individuales. Esta aproximación uniformizante ignora principios educativos fundamentales, como los postulados por la teoría de las inteligencias múltiples de Howard Gardner [1], la cual argumenta que la inteligencia no es una entidad unitaria, sino un conjunto de capacidades diversas (lógico-matemática, lingüística, espacial, interpersonal, etc.) que exigen estrategias instruccionales igualmente diversificadas para maximizar el aprendizaje. La incapacidad de los sistemas educativos tradicionales para operacionalizar esta teoría a escala revela una brecha crítica que puede, y debe, ser abordada mediante el desarrollo de soluciones de software especializadas.</w:t>
-      </w:r>
-    </w:p>
-    <w:p>
-      <w:pPr>
-        <w:rPr/>
-      </w:pPr>
-      <w:r>
-        <w:rPr>
-          <w:rtl w:val="0"/>
-        </w:rPr>
-      </w:r>
-    </w:p>
-    <w:p>
-      <w:pPr>
-        <w:rPr/>
-      </w:pPr>
-      <w:r>
-        <w:rPr>
-          <w:rtl w:val="0"/>
-        </w:rPr>
-        <w:t xml:space="preserve">Para resolver esta problemática, se propone el diseño e implementación de una aplicación web que automatiza el perfilado psicopedagógico de los estudiantes y genera recomendaciones personalizadas. El sistema funciona mediante una capa de front-end que recoge las respuestas de los estudiantes a un test basado en la teoría de Gardner, una capa de back-end que gestiona y procesa estos datos, y un módulo de inteligencia artificial que, mediante algoritmos de recomendación, analiza los perfiles y genera insights pedagógicos dirigidos al docente. El valor fundamental de esta herramienta reside en su capacidad para cerrar la brecha de comunicación entre el perfil cognitivo único de cada estudiante y las estrategias didácticas del docente, mediante la automatización y el análisis de datos, transformando así la teoría en acción práctica y escalable.</w:t>
-      </w:r>
-    </w:p>
-    <w:p>
-      <w:pPr>
-        <w:rPr/>
-      </w:pPr>
-      <w:r>
-        <w:rPr>
-          <w:rtl w:val="0"/>
-        </w:rPr>
-      </w:r>
-    </w:p>
-    <w:p>
-      <w:pPr>
-        <w:rPr/>
-      </w:pPr>
-      <w:r>
-        <w:rPr>
-          <w:rtl w:val="0"/>
-        </w:rPr>
-        <w:t xml:space="preserve">Este proyecto  documenta el proceso completo de creación de esta herramienta, afirmando su potencial para democratizar la personalización del aprendizaje en contextos educativos diversos. En los siguientes capítulos, se detalla los Problemas que queremos solucionar, objetivos que tenemos, público objetivo al cual va dirigido, funciones principales, requisitos técnicos, riesgos, limitaciones y el alcance de este proyecto.</w:t>
-      </w:r>
-      <w:r>
-        <w:rPr>
-          <w:rtl w:val="0"/>
-        </w:rPr>
+      <w:r>
+        <w:rPr>
+          <w:rtl w:val="0"/>
+        </w:rPr>
+      </w:r>
+    </w:p>
+    <w:p>
+      <w:pPr>
+        <w:rPr>
+          <w:rFonts w:ascii="Times New Roman" w:cs="Times New Roman" w:eastAsia="Times New Roman" w:hAnsi="Times New Roman"/>
+          <w:sz w:val="24"/>
+          <w:szCs w:val="24"/>
+        </w:rPr>
+      </w:pPr>
+      <w:r>
+        <w:rPr>
+          <w:rFonts w:ascii="Times New Roman" w:cs="Times New Roman" w:eastAsia="Times New Roman" w:hAnsi="Times New Roman"/>
+          <w:sz w:val="24"/>
+          <w:szCs w:val="24"/>
+          <w:rtl w:val="0"/>
+        </w:rPr>
+        <w:t xml:space="preserve">El proyecto es una plataforma web desarrollada en spring boot, con la que los alumnos de una institución podrán tomar una evaluación psicológica de forma más práctica y eficiente ahorrando tiempo y recursos en este proceso.</w:t>
+      </w:r>
+    </w:p>
+    <w:p>
+      <w:pPr>
+        <w:rPr>
+          <w:rFonts w:ascii="Times New Roman" w:cs="Times New Roman" w:eastAsia="Times New Roman" w:hAnsi="Times New Roman"/>
+          <w:sz w:val="24"/>
+          <w:szCs w:val="24"/>
+        </w:rPr>
+      </w:pPr>
+      <w:r>
+        <w:rPr>
+          <w:rFonts w:ascii="Times New Roman" w:cs="Times New Roman" w:eastAsia="Times New Roman" w:hAnsi="Times New Roman"/>
+          <w:sz w:val="24"/>
+          <w:szCs w:val="24"/>
+          <w:rtl w:val="0"/>
+        </w:rPr>
+        <w:t xml:space="preserve">El proyecto tiene el propósito de ofrecer una plataforma web con la cual se optimice el tiempo que toma tomar un test, siendo más específicos uno para identificar el tipo de aprendizaje que tiene un alumno, esto según la teoría de Howard Gardner.</w:t>
+      </w:r>
+    </w:p>
+    <w:p>
+      <w:pPr>
+        <w:rPr>
+          <w:rFonts w:ascii="Times New Roman" w:cs="Times New Roman" w:eastAsia="Times New Roman" w:hAnsi="Times New Roman"/>
+          <w:sz w:val="24"/>
+          <w:szCs w:val="24"/>
+        </w:rPr>
+      </w:pPr>
+      <w:r>
+        <w:rPr>
+          <w:rFonts w:ascii="Times New Roman" w:cs="Times New Roman" w:eastAsia="Times New Roman" w:hAnsi="Times New Roman"/>
+          <w:sz w:val="24"/>
+          <w:szCs w:val="24"/>
+          <w:rtl w:val="0"/>
+        </w:rPr>
+        <w:t xml:space="preserve">Su importancia radica en que la educación contemporánea experimenta una transición irreversible hacia entornos digitales, un proceso acelerado por las demandas del siglo XXI y la globalización. No obstante, este avance tecnológico no siempre se traduce en una mejoría pedagógica.(EQUIDADES, 2023)</w:t>
       </w:r>
     </w:p>
     <w:p>
@@ -1016,31 +1021,6 @@
     </w:p>
     <w:p>
       <w:pPr>
-        <w:numPr>
-          <w:ilvl w:val="0"/>
-          <w:numId w:val="2"/>
-        </w:numPr>
-        <w:spacing w:after="280" w:before="280" w:line="240" w:lineRule="auto"/>
-        <w:ind w:left="720" w:hanging="360"/>
-        <w:rPr>
-          <w:rFonts w:ascii="Times New Roman" w:cs="Times New Roman" w:eastAsia="Times New Roman" w:hAnsi="Times New Roman"/>
-          <w:sz w:val="24"/>
-          <w:szCs w:val="24"/>
-        </w:rPr>
-      </w:pPr>
-      <w:r>
-        <w:rPr>
-          <w:rFonts w:ascii="Times New Roman" w:cs="Times New Roman" w:eastAsia="Times New Roman" w:hAnsi="Times New Roman"/>
-          <w:sz w:val="24"/>
-          <w:szCs w:val="24"/>
-          <w:rtl w:val="0"/>
-        </w:rPr>
-        <w:t xml:space="preserve">Análisis integrado para recomendaciones personalizadas</w:t>
-        <w:br w:type="textWrapping"/>
-      </w:r>
-    </w:p>
-    <w:p>
-      <w:pPr>
         <w:pStyle w:val="Heading1"/>
         <w:rPr/>
       </w:pPr>
@@ -1595,37 +1575,7 @@
           <w:szCs w:val="24"/>
           <w:rtl w:val="0"/>
         </w:rPr>
-        <w:t xml:space="preserve">Manual de usuario.</w:t>
-      </w:r>
-    </w:p>
-    <w:p>
-      <w:pPr>
-        <w:spacing w:after="280" w:before="280" w:line="240" w:lineRule="auto"/>
-        <w:rPr>
-          <w:rFonts w:ascii="Times New Roman" w:cs="Times New Roman" w:eastAsia="Times New Roman" w:hAnsi="Times New Roman"/>
-          <w:sz w:val="24"/>
-          <w:szCs w:val="24"/>
-        </w:rPr>
-      </w:pPr>
-      <w:r>
-        <w:rPr>
-          <w:rtl w:val="0"/>
-        </w:rPr>
-      </w:r>
-    </w:p>
-    <w:p>
-      <w:pPr>
-        <w:spacing w:after="280" w:before="280" w:line="240" w:lineRule="auto"/>
-        <w:rPr>
-          <w:rFonts w:ascii="Times New Roman" w:cs="Times New Roman" w:eastAsia="Times New Roman" w:hAnsi="Times New Roman"/>
-          <w:sz w:val="24"/>
-          <w:szCs w:val="24"/>
-        </w:rPr>
-      </w:pPr>
-      <w:r>
-        <w:rPr>
-          <w:rtl w:val="0"/>
-        </w:rPr>
+        <w:t xml:space="preserve">Manual de usuario</w:t>
       </w:r>
     </w:p>
     <w:p>
@@ -1646,7 +1596,11 @@
     <w:p>
       <w:pPr>
         <w:pStyle w:val="Heading1"/>
-        <w:rPr/>
+        <w:rPr>
+          <w:rFonts w:ascii="Times New Roman" w:cs="Times New Roman" w:eastAsia="Times New Roman" w:hAnsi="Times New Roman"/>
+          <w:sz w:val="24"/>
+          <w:szCs w:val="24"/>
+        </w:rPr>
       </w:pPr>
       <w:bookmarkStart w:colFirst="0" w:colLast="0" w:name="_heading=h.k2i1836cw1ng" w:id="0"/>
       <w:bookmarkEnd w:id="0"/>
@@ -1656,34 +1610,44 @@
         </w:rPr>
         <w:t xml:space="preserve">Referencias</w:t>
       </w:r>
-    </w:p>
-    <w:p>
-      <w:pPr>
-        <w:rPr/>
-      </w:pPr>
-      <w:r>
-        <w:rPr>
-          <w:rtl w:val="0"/>
-        </w:rPr>
-      </w:r>
-    </w:p>
-    <w:p>
-      <w:pPr>
-        <w:spacing w:after="280" w:before="280" w:line="240" w:lineRule="auto"/>
-        <w:rPr>
-          <w:rFonts w:ascii="Times New Roman" w:cs="Times New Roman" w:eastAsia="Times New Roman" w:hAnsi="Times New Roman"/>
-          <w:sz w:val="24"/>
-          <w:szCs w:val="24"/>
-        </w:rPr>
-      </w:pPr>
-      <w:r>
-        <w:rPr>
-          <w:rFonts w:ascii="Times New Roman" w:cs="Times New Roman" w:eastAsia="Times New Roman" w:hAnsi="Times New Roman"/>
-          <w:sz w:val="24"/>
-          <w:szCs w:val="24"/>
-          <w:rtl w:val="0"/>
-        </w:rPr>
-        <w:t xml:space="preserve">[1] GARDNER, Howard. Frames of mind: The theory of multiple intelligences. 3rd ed. New York: Basic Books, 2011. 467 p. ISBN 9780465024339.</w:t>
+      <w:r>
+        <w:rPr>
+          <w:rtl w:val="0"/>
+        </w:rPr>
+      </w:r>
+    </w:p>
+    <w:p>
+      <w:pPr>
+        <w:spacing w:after="280" w:before="280" w:line="240" w:lineRule="auto"/>
+        <w:rPr>
+          <w:rFonts w:ascii="Times New Roman" w:cs="Times New Roman" w:eastAsia="Times New Roman" w:hAnsi="Times New Roman"/>
+          <w:sz w:val="24"/>
+          <w:szCs w:val="24"/>
+        </w:rPr>
+      </w:pPr>
+      <w:r>
+        <w:rPr>
+          <w:rFonts w:ascii="Times New Roman" w:cs="Times New Roman" w:eastAsia="Times New Roman" w:hAnsi="Times New Roman"/>
+          <w:sz w:val="24"/>
+          <w:szCs w:val="24"/>
+          <w:rtl w:val="0"/>
+        </w:rPr>
+        <w:t xml:space="preserve">EQUIDADES. *La Diversidad en la Era Digital: Desafíos y Oportunidades en la Educación* [en línea]. 29 sep. 2023. Disponible en: https://equidades.org/la-diversidad-en-la-era-digital-desafios-y-oportunidades-en-la-educacion/ [Consulta: 3 sep. 2025].</w:t>
+      </w:r>
+    </w:p>
+    <w:p>
+      <w:pPr>
+        <w:spacing w:after="280" w:before="280" w:line="240" w:lineRule="auto"/>
+        <w:rPr>
+          <w:rFonts w:ascii="Times New Roman" w:cs="Times New Roman" w:eastAsia="Times New Roman" w:hAnsi="Times New Roman"/>
+          <w:sz w:val="24"/>
+          <w:szCs w:val="24"/>
+        </w:rPr>
+      </w:pPr>
+      <w:r>
+        <w:rPr>
+          <w:rtl w:val="0"/>
+        </w:rPr>
       </w:r>
     </w:p>
     <w:p>
@@ -2086,8 +2050,12 @@
             </w:pPr>
             <w:r>
               <w:rPr>
+                <w:rFonts w:ascii="Times New Roman" w:cs="Times New Roman" w:eastAsia="Times New Roman" w:hAnsi="Times New Roman"/>
+                <w:sz w:val="24"/>
+                <w:szCs w:val="24"/>
                 <w:rtl w:val="0"/>
               </w:rPr>
+              <w:t xml:space="preserve">03/09/2025</w:t>
             </w:r>
           </w:p>
         </w:tc>
@@ -2103,8 +2071,12 @@
             </w:pPr>
             <w:r>
               <w:rPr>
+                <w:rFonts w:ascii="Times New Roman" w:cs="Times New Roman" w:eastAsia="Times New Roman" w:hAnsi="Times New Roman"/>
+                <w:sz w:val="24"/>
+                <w:szCs w:val="24"/>
                 <w:rtl w:val="0"/>
               </w:rPr>
+              <w:t xml:space="preserve">Eduardo Chaparro Huaman</w:t>
             </w:r>
           </w:p>
         </w:tc>
@@ -2122,8 +2094,12 @@
             </w:pPr>
             <w:r>
               <w:rPr>
+                <w:rFonts w:ascii="Times New Roman" w:cs="Times New Roman" w:eastAsia="Times New Roman" w:hAnsi="Times New Roman"/>
+                <w:sz w:val="24"/>
+                <w:szCs w:val="24"/>
                 <w:rtl w:val="0"/>
               </w:rPr>
+              <w:t xml:space="preserve">Reformulación de la Introducción</w:t>
             </w:r>
           </w:p>
         </w:tc>
@@ -3588,11 +3564,19 @@
       </w:pPr>
     </w:pPrDefault>
   </w:docDefaults>
+  <w:style w:type="table" w:styleId="TableNormal" w:default="1">
+    <w:name w:val="TableNormal"/>
+    <w:tblPr>
+      <w:tblCellMar>
+        <w:top w:w="100.0" w:type="dxa"/>
+        <w:left w:w="100.0" w:type="dxa"/>
+        <w:bottom w:w="100.0" w:type="dxa"/>
+        <w:right w:w="100.0" w:type="dxa"/>
+      </w:tblCellMar>
+    </w:tblPr>
+  </w:style>
   <w:style w:type="paragraph" w:styleId="Normal" w:default="1">
     <w:name w:val="normal"/>
-  </w:style>
-  <w:style w:type="table" w:styleId="TableNormal" w:default="1">
-    <w:name w:val="TableNormal"/>
   </w:style>
   <w:style w:type="paragraph" w:styleId="Heading1">
     <w:name w:val="heading 1"/>

</xml_diff>